<commit_message>
Penambahan Gambar Proposal, Kurang Edit
</commit_message>
<xml_diff>
--- a/PROPORSAL/PROPORSAL GOSTAND APLIKASI BERBASIS WEBSITE.docx
+++ b/PROPORSAL/PROPORSAL GOSTAND APLIKASI BERBASIS WEBSITE.docx
@@ -293,8 +293,6 @@
         </w:rPr>
         <w:t xml:space="preserve"> - A11.2016.10042</w:t>
       </w:r>
-      <w:bookmarkStart w:id="0" w:name="_GoBack"/>
-      <w:bookmarkEnd w:id="0"/>
     </w:p>
     <w:p>
       <w:pPr>
@@ -435,6 +433,43 @@
     </w:p>
     <w:p>
       <w:pPr>
+        <w:jc w:val="left"/>
+        <w:rPr>
+          <w:rFonts w:ascii="Times New Roman" w:hAnsi="Times New Roman" w:cs="Times New Roman"/>
+          <w:b w:val="0"/>
+          <w:bCs/>
+          <w:sz w:val="24"/>
+          <w:szCs w:val="36"/>
+          <w:lang w:val="en-US"/>
+        </w:rPr>
+      </w:pPr>
+      <w:r>
+        <w:rPr>
+          <w:rFonts w:ascii="Times New Roman" w:hAnsi="Times New Roman" w:cs="Times New Roman"/>
+          <w:b w:val="0"/>
+          <w:bCs/>
+          <w:sz w:val="24"/>
+          <w:szCs w:val="36"/>
+          <w:lang w:val="en-US"/>
+        </w:rPr>
+        <w:t>Puji syukur kepada Tuhan Yang Maha Esa atas segala rahmatNya sehingga makalah / proposal ini dapat tersusun hingga selesai. Tidak lupa kami ucapkan terima kasih banyak atas pihak-pihak terkait yang telah membantu.</w:t>
+      </w:r>
+    </w:p>
+    <w:p>
+      <w:pPr>
+        <w:jc w:val="left"/>
+        <w:rPr>
+          <w:rFonts w:ascii="Times New Roman" w:hAnsi="Times New Roman" w:cs="Times New Roman"/>
+          <w:b w:val="0"/>
+          <w:bCs/>
+          <w:sz w:val="24"/>
+          <w:szCs w:val="36"/>
+          <w:lang w:val="en-US"/>
+        </w:rPr>
+      </w:pPr>
+    </w:p>
+    <w:p>
+      <w:pPr>
         <w:rPr>
           <w:rFonts w:ascii="Times New Roman" w:hAnsi="Times New Roman" w:cs="Times New Roman"/>
           <w:b/>
@@ -442,15 +477,6 @@
           <w:szCs w:val="40"/>
         </w:rPr>
       </w:pPr>
-      <w:r>
-        <w:rPr>
-          <w:rFonts w:ascii="Times New Roman" w:hAnsi="Times New Roman" w:cs="Times New Roman"/>
-          <w:b/>
-          <w:sz w:val="28"/>
-          <w:szCs w:val="40"/>
-        </w:rPr>
-        <w:br w:type="page"/>
-      </w:r>
     </w:p>
     <w:p>
       <w:pPr>
@@ -2093,33 +2119,406 @@
     </w:p>
     <w:p>
       <w:pPr>
-        <w:shd w:val="clear" w:color="auto" w:fill="FFFFFF"/>
-        <w:spacing w:after="0" w:line="240" w:lineRule="auto"/>
-        <w:rPr>
-          <w:rFonts w:ascii="Times New Roman" w:hAnsi="Times New Roman" w:eastAsia="Times New Roman" w:cs="Times New Roman"/>
-          <w:color w:val="222222"/>
-          <w:sz w:val="28"/>
-          <w:szCs w:val="24"/>
-        </w:rPr>
-      </w:pPr>
-    </w:p>
-    <w:p>
-      <w:pPr>
-        <w:rPr>
-          <w:rFonts w:ascii="Times New Roman" w:hAnsi="Times New Roman" w:eastAsia="Times New Roman" w:cs="Times New Roman"/>
-          <w:color w:val="222222"/>
-          <w:sz w:val="28"/>
-          <w:szCs w:val="24"/>
-        </w:rPr>
-      </w:pPr>
-      <w:r>
-        <w:rPr>
-          <w:rFonts w:ascii="Times New Roman" w:hAnsi="Times New Roman" w:eastAsia="Times New Roman" w:cs="Times New Roman"/>
-          <w:color w:val="222222"/>
-          <w:sz w:val="28"/>
-          <w:szCs w:val="24"/>
-        </w:rPr>
-        <w:br w:type="page"/>
+        <w:rPr>
+          <w:rFonts w:ascii="Times New Roman" w:hAnsi="Times New Roman" w:eastAsia="Times New Roman" w:cs="Times New Roman"/>
+          <w:color w:val="222222"/>
+          <w:sz w:val="28"/>
+          <w:szCs w:val="24"/>
+        </w:rPr>
+      </w:pPr>
+    </w:p>
+    <w:p>
+      <w:pPr>
+        <w:rPr>
+          <w:rFonts w:ascii="Times New Roman" w:hAnsi="Times New Roman" w:eastAsia="Times New Roman" w:cs="Times New Roman"/>
+          <w:color w:val="222222"/>
+          <w:sz w:val="28"/>
+          <w:szCs w:val="24"/>
+        </w:rPr>
+      </w:pPr>
+    </w:p>
+    <w:p>
+      <w:pPr>
+        <w:rPr>
+          <w:rFonts w:ascii="Times New Roman" w:hAnsi="Times New Roman" w:eastAsia="Times New Roman" w:cs="Times New Roman"/>
+          <w:color w:val="222222"/>
+          <w:sz w:val="28"/>
+          <w:szCs w:val="24"/>
+        </w:rPr>
+      </w:pPr>
+    </w:p>
+    <w:p>
+      <w:pPr>
+        <w:rPr>
+          <w:rFonts w:ascii="Times New Roman" w:hAnsi="Times New Roman" w:eastAsia="Times New Roman" w:cs="Times New Roman"/>
+          <w:color w:val="222222"/>
+          <w:sz w:val="28"/>
+          <w:szCs w:val="24"/>
+        </w:rPr>
+      </w:pPr>
+    </w:p>
+    <w:p>
+      <w:pPr>
+        <w:rPr>
+          <w:rFonts w:ascii="Times New Roman" w:hAnsi="Times New Roman" w:eastAsia="Times New Roman" w:cs="Times New Roman"/>
+          <w:color w:val="222222"/>
+          <w:sz w:val="28"/>
+          <w:szCs w:val="24"/>
+        </w:rPr>
+      </w:pPr>
+    </w:p>
+    <w:p>
+      <w:pPr>
+        <w:rPr>
+          <w:rFonts w:ascii="Times New Roman" w:hAnsi="Times New Roman" w:eastAsia="Times New Roman" w:cs="Times New Roman"/>
+          <w:color w:val="222222"/>
+          <w:sz w:val="28"/>
+          <w:szCs w:val="24"/>
+        </w:rPr>
+      </w:pPr>
+    </w:p>
+    <w:p>
+      <w:pPr>
+        <w:rPr>
+          <w:rFonts w:ascii="Times New Roman" w:hAnsi="Times New Roman" w:eastAsia="Times New Roman" w:cs="Times New Roman"/>
+          <w:color w:val="222222"/>
+          <w:sz w:val="28"/>
+          <w:szCs w:val="24"/>
+        </w:rPr>
+      </w:pPr>
+    </w:p>
+    <w:p>
+      <w:pPr>
+        <w:rPr>
+          <w:rFonts w:ascii="Times New Roman" w:hAnsi="Times New Roman" w:eastAsia="Times New Roman" w:cs="Times New Roman"/>
+          <w:color w:val="222222"/>
+          <w:sz w:val="28"/>
+          <w:szCs w:val="24"/>
+        </w:rPr>
+      </w:pPr>
+    </w:p>
+    <w:p>
+      <w:pPr>
+        <w:rPr>
+          <w:rFonts w:ascii="Times New Roman" w:hAnsi="Times New Roman" w:eastAsia="Times New Roman" w:cs="Times New Roman"/>
+          <w:color w:val="222222"/>
+          <w:sz w:val="28"/>
+          <w:szCs w:val="24"/>
+        </w:rPr>
+      </w:pPr>
+    </w:p>
+    <w:p>
+      <w:pPr>
+        <w:rPr>
+          <w:rFonts w:ascii="Times New Roman" w:hAnsi="Times New Roman" w:eastAsia="Times New Roman" w:cs="Times New Roman"/>
+          <w:color w:val="222222"/>
+          <w:sz w:val="28"/>
+          <w:szCs w:val="24"/>
+        </w:rPr>
+      </w:pPr>
+    </w:p>
+    <w:p>
+      <w:pPr>
+        <w:rPr>
+          <w:rFonts w:ascii="Times New Roman" w:hAnsi="Times New Roman" w:eastAsia="Times New Roman" w:cs="Times New Roman"/>
+          <w:color w:val="222222"/>
+          <w:sz w:val="28"/>
+          <w:szCs w:val="24"/>
+        </w:rPr>
+      </w:pPr>
+    </w:p>
+    <w:p>
+      <w:pPr>
+        <w:rPr>
+          <w:rFonts w:ascii="Times New Roman" w:hAnsi="Times New Roman" w:eastAsia="Times New Roman" w:cs="Times New Roman"/>
+          <w:color w:val="222222"/>
+          <w:sz w:val="28"/>
+          <w:szCs w:val="24"/>
+        </w:rPr>
+      </w:pPr>
+    </w:p>
+    <w:p>
+      <w:pPr>
+        <w:rPr>
+          <w:rFonts w:ascii="Times New Roman" w:hAnsi="Times New Roman" w:eastAsia="Times New Roman" w:cs="Times New Roman"/>
+          <w:color w:val="222222"/>
+          <w:sz w:val="28"/>
+          <w:szCs w:val="24"/>
+        </w:rPr>
+      </w:pPr>
+    </w:p>
+    <w:p>
+      <w:pPr>
+        <w:rPr>
+          <w:rFonts w:ascii="Times New Roman" w:hAnsi="Times New Roman" w:eastAsia="Times New Roman" w:cs="Times New Roman"/>
+          <w:color w:val="222222"/>
+          <w:sz w:val="28"/>
+          <w:szCs w:val="24"/>
+        </w:rPr>
+      </w:pPr>
+    </w:p>
+    <w:p>
+      <w:pPr>
+        <w:rPr>
+          <w:rFonts w:ascii="Times New Roman" w:hAnsi="Times New Roman" w:eastAsia="Times New Roman" w:cs="Times New Roman"/>
+          <w:color w:val="222222"/>
+          <w:sz w:val="28"/>
+          <w:szCs w:val="24"/>
+        </w:rPr>
+      </w:pPr>
+    </w:p>
+    <w:p>
+      <w:pPr>
+        <w:jc w:val="center"/>
+        <w:rPr>
+          <w:rFonts w:ascii="Times New Roman" w:hAnsi="Times New Roman" w:eastAsia="Times New Roman" w:cs="Times New Roman"/>
+          <w:color w:val="222222"/>
+          <w:sz w:val="28"/>
+          <w:szCs w:val="24"/>
+          <w:lang w:val="en-US"/>
+        </w:rPr>
+      </w:pPr>
+      <w:r>
+        <w:rPr>
+          <w:rFonts w:ascii="Times New Roman" w:hAnsi="Times New Roman" w:eastAsia="Times New Roman" w:cs="Times New Roman"/>
+          <w:color w:val="222222"/>
+          <w:sz w:val="28"/>
+          <w:szCs w:val="24"/>
+          <w:lang w:val="en-US"/>
+        </w:rPr>
+        <w:t>DESAIN WEB EB</w:t>
+      </w:r>
+      <w:r>
+        <w:rPr>
+          <w:rFonts w:ascii="Times New Roman" w:hAnsi="Times New Roman" w:eastAsia="Times New Roman" w:cs="Times New Roman"/>
+          <w:color w:val="222222"/>
+          <w:sz w:val="28"/>
+          <w:szCs w:val="24"/>
+          <w:lang w:val="en-US"/>
+        </w:rPr>
+        <w:drawing>
+          <wp:inline distT="0" distB="0" distL="114300" distR="114300">
+            <wp:extent cx="5481320" cy="6200775"/>
+            <wp:effectExtent l="0" t="0" r="5080" b="9525"/>
+            <wp:docPr id="6" name="Picture 6" descr="photo_2018-05-07_19-33-45"/>
+            <wp:cNvGraphicFramePr>
+              <a:graphicFrameLocks xmlns:a="http://schemas.openxmlformats.org/drawingml/2006/main" noChangeAspect="1"/>
+            </wp:cNvGraphicFramePr>
+            <a:graphic xmlns:a="http://schemas.openxmlformats.org/drawingml/2006/main">
+              <a:graphicData uri="http://schemas.openxmlformats.org/drawingml/2006/picture">
+                <pic:pic xmlns:pic="http://schemas.openxmlformats.org/drawingml/2006/picture">
+                  <pic:nvPicPr>
+                    <pic:cNvPr id="6" name="Picture 6" descr="photo_2018-05-07_19-33-45"/>
+                    <pic:cNvPicPr>
+                      <a:picLocks noChangeAspect="1"/>
+                    </pic:cNvPicPr>
+                  </pic:nvPicPr>
+                  <pic:blipFill>
+                    <a:blip r:embed="rId5"/>
+                    <a:stretch>
+                      <a:fillRect/>
+                    </a:stretch>
+                  </pic:blipFill>
+                  <pic:spPr>
+                    <a:xfrm>
+                      <a:off x="0" y="0"/>
+                      <a:ext cx="5481320" cy="6200775"/>
+                    </a:xfrm>
+                    <a:prstGeom prst="rect">
+                      <a:avLst/>
+                    </a:prstGeom>
+                  </pic:spPr>
+                </pic:pic>
+              </a:graphicData>
+            </a:graphic>
+          </wp:inline>
+        </w:drawing>
+      </w:r>
+      <w:bookmarkStart w:id="0" w:name="_GoBack"/>
+      <w:bookmarkEnd w:id="0"/>
+      <w:r>
+        <w:rPr>
+          <w:rFonts w:ascii="Times New Roman" w:hAnsi="Times New Roman" w:eastAsia="Times New Roman" w:cs="Times New Roman"/>
+          <w:color w:val="222222"/>
+          <w:sz w:val="28"/>
+          <w:szCs w:val="24"/>
+          <w:lang w:val="en-US"/>
+        </w:rPr>
+        <w:drawing>
+          <wp:inline distT="0" distB="0" distL="114300" distR="114300">
+            <wp:extent cx="5730875" cy="8269605"/>
+            <wp:effectExtent l="0" t="0" r="3175" b="17145"/>
+            <wp:docPr id="5" name="Picture 5" descr="photo_2018-05-07_19-33-50"/>
+            <wp:cNvGraphicFramePr>
+              <a:graphicFrameLocks xmlns:a="http://schemas.openxmlformats.org/drawingml/2006/main" noChangeAspect="1"/>
+            </wp:cNvGraphicFramePr>
+            <a:graphic xmlns:a="http://schemas.openxmlformats.org/drawingml/2006/main">
+              <a:graphicData uri="http://schemas.openxmlformats.org/drawingml/2006/picture">
+                <pic:pic xmlns:pic="http://schemas.openxmlformats.org/drawingml/2006/picture">
+                  <pic:nvPicPr>
+                    <pic:cNvPr id="5" name="Picture 5" descr="photo_2018-05-07_19-33-50"/>
+                    <pic:cNvPicPr>
+                      <a:picLocks noChangeAspect="1"/>
+                    </pic:cNvPicPr>
+                  </pic:nvPicPr>
+                  <pic:blipFill>
+                    <a:blip r:embed="rId6"/>
+                    <a:stretch>
+                      <a:fillRect/>
+                    </a:stretch>
+                  </pic:blipFill>
+                  <pic:spPr>
+                    <a:xfrm>
+                      <a:off x="0" y="0"/>
+                      <a:ext cx="5730875" cy="8269605"/>
+                    </a:xfrm>
+                    <a:prstGeom prst="rect">
+                      <a:avLst/>
+                    </a:prstGeom>
+                  </pic:spPr>
+                </pic:pic>
+              </a:graphicData>
+            </a:graphic>
+          </wp:inline>
+        </w:drawing>
+      </w:r>
+      <w:r>
+        <w:rPr>
+          <w:rFonts w:ascii="Times New Roman" w:hAnsi="Times New Roman" w:eastAsia="Times New Roman" w:cs="Times New Roman"/>
+          <w:color w:val="222222"/>
+          <w:sz w:val="28"/>
+          <w:szCs w:val="24"/>
+          <w:lang w:val="en-US"/>
+        </w:rPr>
+        <w:drawing>
+          <wp:inline distT="0" distB="0" distL="114300" distR="114300">
+            <wp:extent cx="5722620" cy="8147050"/>
+            <wp:effectExtent l="0" t="0" r="11430" b="6350"/>
+            <wp:docPr id="4" name="Picture 4" descr="photo_2018-05-07_19-33-53"/>
+            <wp:cNvGraphicFramePr>
+              <a:graphicFrameLocks xmlns:a="http://schemas.openxmlformats.org/drawingml/2006/main" noChangeAspect="1"/>
+            </wp:cNvGraphicFramePr>
+            <a:graphic xmlns:a="http://schemas.openxmlformats.org/drawingml/2006/main">
+              <a:graphicData uri="http://schemas.openxmlformats.org/drawingml/2006/picture">
+                <pic:pic xmlns:pic="http://schemas.openxmlformats.org/drawingml/2006/picture">
+                  <pic:nvPicPr>
+                    <pic:cNvPr id="4" name="Picture 4" descr="photo_2018-05-07_19-33-53"/>
+                    <pic:cNvPicPr>
+                      <a:picLocks noChangeAspect="1"/>
+                    </pic:cNvPicPr>
+                  </pic:nvPicPr>
+                  <pic:blipFill>
+                    <a:blip r:embed="rId7"/>
+                    <a:stretch>
+                      <a:fillRect/>
+                    </a:stretch>
+                  </pic:blipFill>
+                  <pic:spPr>
+                    <a:xfrm>
+                      <a:off x="0" y="0"/>
+                      <a:ext cx="5722620" cy="8147050"/>
+                    </a:xfrm>
+                    <a:prstGeom prst="rect">
+                      <a:avLst/>
+                    </a:prstGeom>
+                  </pic:spPr>
+                </pic:pic>
+              </a:graphicData>
+            </a:graphic>
+          </wp:inline>
+        </w:drawing>
+      </w:r>
+      <w:r>
+        <w:rPr>
+          <w:rFonts w:ascii="Times New Roman" w:hAnsi="Times New Roman" w:eastAsia="Times New Roman" w:cs="Times New Roman"/>
+          <w:color w:val="222222"/>
+          <w:sz w:val="28"/>
+          <w:szCs w:val="24"/>
+          <w:lang w:val="en-US"/>
+        </w:rPr>
+        <w:drawing>
+          <wp:inline distT="0" distB="0" distL="114300" distR="114300">
+            <wp:extent cx="5721985" cy="8367395"/>
+            <wp:effectExtent l="0" t="0" r="12065" b="14605"/>
+            <wp:docPr id="3" name="Picture 3" descr="photo_2018-05-07_19-33-56"/>
+            <wp:cNvGraphicFramePr>
+              <a:graphicFrameLocks xmlns:a="http://schemas.openxmlformats.org/drawingml/2006/main" noChangeAspect="1"/>
+            </wp:cNvGraphicFramePr>
+            <a:graphic xmlns:a="http://schemas.openxmlformats.org/drawingml/2006/main">
+              <a:graphicData uri="http://schemas.openxmlformats.org/drawingml/2006/picture">
+                <pic:pic xmlns:pic="http://schemas.openxmlformats.org/drawingml/2006/picture">
+                  <pic:nvPicPr>
+                    <pic:cNvPr id="3" name="Picture 3" descr="photo_2018-05-07_19-33-56"/>
+                    <pic:cNvPicPr>
+                      <a:picLocks noChangeAspect="1"/>
+                    </pic:cNvPicPr>
+                  </pic:nvPicPr>
+                  <pic:blipFill>
+                    <a:blip r:embed="rId8"/>
+                    <a:stretch>
+                      <a:fillRect/>
+                    </a:stretch>
+                  </pic:blipFill>
+                  <pic:spPr>
+                    <a:xfrm>
+                      <a:off x="0" y="0"/>
+                      <a:ext cx="5721985" cy="8367395"/>
+                    </a:xfrm>
+                    <a:prstGeom prst="rect">
+                      <a:avLst/>
+                    </a:prstGeom>
+                  </pic:spPr>
+                </pic:pic>
+              </a:graphicData>
+            </a:graphic>
+          </wp:inline>
+        </w:drawing>
+      </w:r>
+      <w:r>
+        <w:rPr>
+          <w:rFonts w:ascii="Times New Roman" w:hAnsi="Times New Roman" w:eastAsia="Times New Roman" w:cs="Times New Roman"/>
+          <w:color w:val="222222"/>
+          <w:sz w:val="28"/>
+          <w:szCs w:val="24"/>
+          <w:lang w:val="en-US"/>
+        </w:rPr>
+        <w:drawing>
+          <wp:inline distT="0" distB="0" distL="114300" distR="114300">
+            <wp:extent cx="5721985" cy="8100060"/>
+            <wp:effectExtent l="0" t="0" r="12065" b="15240"/>
+            <wp:docPr id="2" name="Picture 2" descr="photo_2018-05-07_19-33-58"/>
+            <wp:cNvGraphicFramePr>
+              <a:graphicFrameLocks xmlns:a="http://schemas.openxmlformats.org/drawingml/2006/main" noChangeAspect="1"/>
+            </wp:cNvGraphicFramePr>
+            <a:graphic xmlns:a="http://schemas.openxmlformats.org/drawingml/2006/main">
+              <a:graphicData uri="http://schemas.openxmlformats.org/drawingml/2006/picture">
+                <pic:pic xmlns:pic="http://schemas.openxmlformats.org/drawingml/2006/picture">
+                  <pic:nvPicPr>
+                    <pic:cNvPr id="2" name="Picture 2" descr="photo_2018-05-07_19-33-58"/>
+                    <pic:cNvPicPr>
+                      <a:picLocks noChangeAspect="1"/>
+                    </pic:cNvPicPr>
+                  </pic:nvPicPr>
+                  <pic:blipFill>
+                    <a:blip r:embed="rId9"/>
+                    <a:stretch>
+                      <a:fillRect/>
+                    </a:stretch>
+                  </pic:blipFill>
+                  <pic:spPr>
+                    <a:xfrm>
+                      <a:off x="0" y="0"/>
+                      <a:ext cx="5721985" cy="8100060"/>
+                    </a:xfrm>
+                    <a:prstGeom prst="rect">
+                      <a:avLst/>
+                    </a:prstGeom>
+                  </pic:spPr>
+                </pic:pic>
+              </a:graphicData>
+            </a:graphic>
+          </wp:inline>
+        </w:drawing>
       </w:r>
     </w:p>
     <w:p>

</xml_diff>